<commit_message>
Minor changes to syllabus.
</commit_message>
<xml_diff>
--- a/DevelopingConcurrentSoftwareSyllabus.docx
+++ b/DevelopingConcurrentSoftwareSyllabus.docx
@@ -80,16 +80,11 @@
       <w:r>
         <w:t xml:space="preserve"> of concurrent software development, including mutexes, atomics, asynchronous operations, threads, tasks, and MPI. Students will learn the test driven design software development technique, and will gain experience with the </w:t>
       </w:r>
-      <w:proofErr w:type="spellStart"/>
       <w:r>
         <w:t>G</w:t>
       </w:r>
       <w:r>
-        <w:t>it</w:t>
-      </w:r>
-      <w:proofErr w:type="spellEnd"/>
-      <w:r>
-        <w:t xml:space="preserve"> source control tool. Students will be required to write software both in and out of class, and will be encouraged to collaborate on some assignments.</w:t>
+        <w:t>it source control tool. Students will be required to write software both in and out of class, and will be encouraged to collaborate on some assignments.</w:t>
       </w:r>
     </w:p>
     <w:p>
@@ -172,8 +167,6 @@
       <w:r>
         <w:t xml:space="preserve"> - before and after class</w:t>
       </w:r>
-      <w:bookmarkStart w:id="0" w:name="_GoBack"/>
-      <w:bookmarkEnd w:id="0"/>
     </w:p>
     <w:p>
       <w:r>
@@ -206,15 +199,7 @@
     </w:p>
     <w:p>
       <w:r>
-        <w:t xml:space="preserve">Test driven design serves as an application of the </w:t>
-      </w:r>
-      <w:proofErr w:type="spellStart"/>
-      <w:r>
-        <w:t>the</w:t>
-      </w:r>
-      <w:proofErr w:type="spellEnd"/>
-      <w:r>
-        <w:t xml:space="preserve"> scientific method to software development</w:t>
+        <w:t>Test driven design serves as an application of the the scientific method to software development</w:t>
       </w:r>
       <w:r>
         <w:t>.</w:t>
@@ -313,18 +298,10 @@
         <w:contextualSpacing/>
       </w:pPr>
       <w:r>
-        <w:t xml:space="preserve">Use the </w:t>
-      </w:r>
-      <w:proofErr w:type="spellStart"/>
-      <w:r>
-        <w:t>G</w:t>
-      </w:r>
-      <w:r>
-        <w:t>it</w:t>
-      </w:r>
-      <w:proofErr w:type="spellEnd"/>
-      <w:r>
-        <w:t xml:space="preserve"> source control system for committing, reverting, and branching.</w:t>
+        <w:t>Use the G</w:t>
+      </w:r>
+      <w:r>
+        <w:t>it source control system for committing, reverting, and branching.</w:t>
       </w:r>
     </w:p>
     <w:p>
@@ -517,11 +494,9 @@
       </w:r>
     </w:p>
     <w:p>
-      <w:proofErr w:type="gramStart"/>
       <w:r>
         <w:t>Scale - 100-98 A+, 97-92 A, 91-90 A-, 89-88 B+, 87-82 B, 81-80 B-, etc.</w:t>
       </w:r>
-      <w:proofErr w:type="gramEnd"/>
     </w:p>
     <w:p>
       <w:r>
@@ -828,27 +803,7 @@
               <w:rPr>
                 <w:sz w:val="24"/>
               </w:rPr>
-              <w:t xml:space="preserve">Intro </w:t>
-            </w:r>
-            <w:r>
-              <w:rPr>
-                <w:sz w:val="24"/>
-              </w:rPr>
-              <w:t xml:space="preserve">to </w:t>
-            </w:r>
-            <w:proofErr w:type="spellStart"/>
-            <w:r>
-              <w:rPr>
-                <w:sz w:val="24"/>
-              </w:rPr>
-              <w:t>Git</w:t>
-            </w:r>
-            <w:proofErr w:type="spellEnd"/>
-            <w:r>
-              <w:rPr>
-                <w:sz w:val="24"/>
-              </w:rPr>
-              <w:t>, CPU architecture, test driven design, Dennard scaling</w:t>
+              <w:t>Intro to Git, CPU architecture, test driven design, Dennard scaling</w:t>
             </w:r>
           </w:p>
         </w:tc>
@@ -924,6 +879,14 @@
               <w:rPr>
                 <w:sz w:val="24"/>
               </w:rPr>
+              <w:t xml:space="preserve">Quiz, </w:t>
+            </w:r>
+            <w:bookmarkStart w:id="0" w:name="_GoBack"/>
+            <w:bookmarkEnd w:id="0"/>
+            <w:r>
+              <w:rPr>
+                <w:sz w:val="24"/>
+              </w:rPr>
               <w:t>Atomics and the C++ memory model, designing concurrent software, task-based concurrency</w:t>
             </w:r>
           </w:p>
@@ -1000,7 +963,13 @@
               <w:rPr>
                 <w:sz w:val="24"/>
               </w:rPr>
-              <w:t>Introduction to MPI, Hybrid parallelism</w:t>
+              <w:t xml:space="preserve">Introduction to MPI, </w:t>
+            </w:r>
+            <w:r>
+              <w:rPr>
+                <w:sz w:val="24"/>
+              </w:rPr>
+              <w:t>Hybrid concurrency</w:t>
             </w:r>
           </w:p>
         </w:tc>

</xml_diff>

<commit_message>
Correct the percent of the total grade represented by the final exam.
</commit_message>
<xml_diff>
--- a/DevelopingConcurrentSoftwareSyllabus.docx
+++ b/DevelopingConcurrentSoftwareSyllabus.docx
@@ -485,7 +485,12 @@
     </w:p>
     <w:p>
       <w:r>
-        <w:t>30% Final Exam</w:t>
+        <w:t>2</w:t>
+      </w:r>
+      <w:bookmarkStart w:id="0" w:name="_GoBack"/>
+      <w:bookmarkEnd w:id="0"/>
+      <w:r>
+        <w:t>0% Final Exam</w:t>
       </w:r>
     </w:p>
     <w:p>
@@ -881,8 +886,6 @@
               </w:rPr>
               <w:t xml:space="preserve">Quiz, </w:t>
             </w:r>
-            <w:bookmarkStart w:id="0" w:name="_GoBack"/>
-            <w:bookmarkEnd w:id="0"/>
             <w:r>
               <w:rPr>
                 <w:sz w:val="24"/>

</xml_diff>